<commit_message>
listo pruebas de funcionalidad
</commit_message>
<xml_diff>
--- a/Pruebas de funcionalidad.docx
+++ b/Pruebas de funcionalidad.docx
@@ -4,25 +4,29 @@
   <w:body>
     <w:p>
       <w:pPr>
+        <w:pStyle w:val="Ttulo1"/>
         <w:jc w:val="center"/>
         <w:rPr>
           <w:rFonts w:ascii="Arial" w:hAnsi="Arial" w:cs="Arial"/>
-          <w:b/>
-          <w:bCs/>
-          <w:sz w:val="24"/>
-          <w:szCs w:val="24"/>
-        </w:rPr>
-      </w:pPr>
-      <w:r>
-        <w:rPr>
-          <w:rFonts w:ascii="Arial" w:hAnsi="Arial" w:cs="Arial"/>
-          <w:b/>
-          <w:bCs/>
-          <w:sz w:val="24"/>
-          <w:szCs w:val="24"/>
+          <w:sz w:val="36"/>
+          <w:szCs w:val="36"/>
+        </w:rPr>
+      </w:pPr>
+      <w:r>
+        <w:rPr>
+          <w:rFonts w:ascii="Arial" w:hAnsi="Arial" w:cs="Arial"/>
+          <w:sz w:val="36"/>
+          <w:szCs w:val="36"/>
         </w:rPr>
         <w:t>Pruebas de funcionalidad</w:t>
       </w:r>
+    </w:p>
+    <w:p>
+      <w:pPr>
+        <w:rPr>
+          <w:rFonts w:ascii="Arial" w:hAnsi="Arial" w:cs="Arial"/>
+        </w:rPr>
+      </w:pPr>
     </w:p>
     <w:p>
       <w:pPr>
@@ -159,6 +163,7 @@
     <w:p>
       <w:pPr>
         <w:pStyle w:val="Ttulo1"/>
+        <w:jc w:val="center"/>
         <w:rPr>
           <w:rFonts w:ascii="Arial" w:hAnsi="Arial" w:cs="Arial"/>
         </w:rPr>
@@ -365,6 +370,9 @@
     <w:p>
       <w:pPr>
         <w:pStyle w:val="Ttulo3"/>
+        <w:rPr>
+          <w:rFonts w:ascii="Arial" w:hAnsi="Arial" w:cs="Arial"/>
+        </w:rPr>
       </w:pPr>
     </w:p>
     <w:p>
@@ -521,15 +529,16 @@
     </w:p>
     <w:p>
       <w:pPr>
-        <w:jc w:val="both"/>
-        <w:rPr>
-          <w:rFonts w:ascii="Arial" w:hAnsi="Arial" w:cs="Arial"/>
-          <w:sz w:val="24"/>
-          <w:szCs w:val="24"/>
-        </w:rPr>
-      </w:pPr>
-      <w:r>
-        <w:rPr>
+        <w:jc w:val="center"/>
+        <w:rPr>
+          <w:rFonts w:ascii="Arial" w:hAnsi="Arial" w:cs="Arial"/>
+          <w:sz w:val="24"/>
+          <w:szCs w:val="24"/>
+        </w:rPr>
+      </w:pPr>
+      <w:r>
+        <w:rPr>
+          <w:rFonts w:ascii="Arial" w:hAnsi="Arial" w:cs="Arial"/>
           <w:noProof/>
         </w:rPr>
         <w:lastRenderedPageBreak/>
@@ -586,6 +595,82 @@
           <w:szCs w:val="24"/>
         </w:rPr>
       </w:pPr>
+      <w:r>
+        <w:rPr>
+          <w:rFonts w:ascii="Arial" w:hAnsi="Arial" w:cs="Arial"/>
+          <w:sz w:val="24"/>
+          <w:szCs w:val="24"/>
+        </w:rPr>
+        <w:t>Si el usuario decide realizar la solicitud de sustitución César al sistema en un solo texto funciona de la siguiente manera:</w:t>
+      </w:r>
+    </w:p>
+    <w:p>
+      <w:pPr>
+        <w:jc w:val="center"/>
+        <w:rPr>
+          <w:rFonts w:ascii="Arial" w:hAnsi="Arial" w:cs="Arial"/>
+          <w:sz w:val="24"/>
+          <w:szCs w:val="24"/>
+        </w:rPr>
+      </w:pPr>
+      <w:r>
+        <w:rPr>
+          <w:rFonts w:ascii="Arial" w:hAnsi="Arial" w:cs="Arial"/>
+          <w:noProof/>
+        </w:rPr>
+        <w:drawing>
+          <wp:inline distT="0" distB="0" distL="0" distR="0" wp14:anchorId="34713D36" wp14:editId="688CD38E">
+            <wp:extent cx="5172890" cy="2351314"/>
+            <wp:effectExtent l="0" t="0" r="0" b="0"/>
+            <wp:docPr id="28" name="Imagen 28"/>
+            <wp:cNvGraphicFramePr>
+              <a:graphicFrameLocks xmlns:a="http://schemas.openxmlformats.org/drawingml/2006/main" noChangeAspect="1"/>
+            </wp:cNvGraphicFramePr>
+            <a:graphic xmlns:a="http://schemas.openxmlformats.org/drawingml/2006/main">
+              <a:graphicData uri="http://schemas.openxmlformats.org/drawingml/2006/picture">
+                <pic:pic xmlns:pic="http://schemas.openxmlformats.org/drawingml/2006/picture">
+                  <pic:nvPicPr>
+                    <pic:cNvPr id="1" name=""/>
+                    <pic:cNvPicPr/>
+                  </pic:nvPicPr>
+                  <pic:blipFill rotWithShape="1">
+                    <a:blip r:embed="rId9"/>
+                    <a:srcRect t="5269" r="34827" b="42040"/>
+                    <a:stretch/>
+                  </pic:blipFill>
+                  <pic:spPr bwMode="auto">
+                    <a:xfrm>
+                      <a:off x="0" y="0"/>
+                      <a:ext cx="5217430" cy="2371560"/>
+                    </a:xfrm>
+                    <a:prstGeom prst="rect">
+                      <a:avLst/>
+                    </a:prstGeom>
+                    <a:ln>
+                      <a:noFill/>
+                    </a:ln>
+                    <a:extLst>
+                      <a:ext uri="{53640926-AAD7-44D8-BBD7-CCE9431645EC}">
+                        <a14:shadowObscured xmlns:a14="http://schemas.microsoft.com/office/drawing/2010/main"/>
+                      </a:ext>
+                    </a:extLst>
+                  </pic:spPr>
+                </pic:pic>
+              </a:graphicData>
+            </a:graphic>
+          </wp:inline>
+        </w:drawing>
+      </w:r>
+    </w:p>
+    <w:p>
+      <w:pPr>
+        <w:jc w:val="both"/>
+        <w:rPr>
+          <w:rFonts w:ascii="Arial" w:hAnsi="Arial" w:cs="Arial"/>
+          <w:sz w:val="24"/>
+          <w:szCs w:val="24"/>
+        </w:rPr>
+      </w:pPr>
     </w:p>
     <w:p>
       <w:pPr>
@@ -616,8 +701,10 @@
       </w:pPr>
       <w:r>
         <w:rPr>
+          <w:rFonts w:ascii="Arial" w:hAnsi="Arial" w:cs="Arial"/>
           <w:noProof/>
         </w:rPr>
+        <w:lastRenderedPageBreak/>
         <w:drawing>
           <wp:inline distT="0" distB="0" distL="0" distR="0" wp14:anchorId="5DD4ACF4" wp14:editId="41F68222">
             <wp:extent cx="4203864" cy="3309645"/>
@@ -634,7 +721,7 @@
                     <pic:cNvPicPr/>
                   </pic:nvPicPr>
                   <pic:blipFill rotWithShape="1">
-                    <a:blip r:embed="rId9"/>
+                    <a:blip r:embed="rId10"/>
                     <a:srcRect t="5269" r="36301" b="5533"/>
                     <a:stretch/>
                   </pic:blipFill>
@@ -671,65 +758,148 @@
           <w:szCs w:val="24"/>
         </w:rPr>
       </w:pPr>
-    </w:p>
-    <w:p>
-      <w:pPr>
-        <w:jc w:val="both"/>
-        <w:rPr>
-          <w:rFonts w:ascii="Arial" w:hAnsi="Arial" w:cs="Arial"/>
-          <w:sz w:val="24"/>
-          <w:szCs w:val="24"/>
-        </w:rPr>
-      </w:pPr>
-      <w:r>
-        <w:rPr>
-          <w:rFonts w:ascii="Arial" w:hAnsi="Arial" w:cs="Arial"/>
-          <w:sz w:val="24"/>
-          <w:szCs w:val="24"/>
+      <w:r>
+        <w:rPr>
+          <w:rFonts w:ascii="Arial" w:hAnsi="Arial" w:cs="Arial"/>
+          <w:sz w:val="24"/>
+          <w:szCs w:val="24"/>
+        </w:rPr>
+        <w:t xml:space="preserve">Si el usuario decide realizar la solicitud de sustitución </w:t>
+      </w:r>
+      <w:r>
+        <w:rPr>
+          <w:rFonts w:ascii="Arial" w:hAnsi="Arial" w:cs="Arial"/>
+          <w:sz w:val="24"/>
+          <w:szCs w:val="24"/>
+        </w:rPr>
+        <w:t>por Llave</w:t>
+      </w:r>
+      <w:r>
+        <w:rPr>
+          <w:rFonts w:ascii="Arial" w:hAnsi="Arial" w:cs="Arial"/>
+          <w:sz w:val="24"/>
+          <w:szCs w:val="24"/>
+        </w:rPr>
+        <w:t xml:space="preserve"> al sistema en un solo texto funciona de la siguiente manera</w:t>
+      </w:r>
+      <w:r>
+        <w:rPr>
+          <w:rFonts w:ascii="Arial" w:hAnsi="Arial" w:cs="Arial"/>
+          <w:sz w:val="24"/>
+          <w:szCs w:val="24"/>
+        </w:rPr>
+        <w:t>:</w:t>
+      </w:r>
+    </w:p>
+    <w:p>
+      <w:pPr>
+        <w:jc w:val="center"/>
+        <w:rPr>
+          <w:rFonts w:ascii="Arial" w:hAnsi="Arial" w:cs="Arial"/>
+          <w:sz w:val="24"/>
+          <w:szCs w:val="24"/>
+        </w:rPr>
+      </w:pPr>
+      <w:r>
+        <w:rPr>
+          <w:rFonts w:ascii="Arial" w:hAnsi="Arial" w:cs="Arial"/>
+          <w:noProof/>
+        </w:rPr>
+        <w:drawing>
+          <wp:inline distT="0" distB="0" distL="0" distR="0" wp14:anchorId="2C6C9B0A" wp14:editId="18DEBE60">
+            <wp:extent cx="4191990" cy="3083278"/>
+            <wp:effectExtent l="0" t="0" r="0" b="3175"/>
+            <wp:docPr id="29" name="Imagen 29"/>
+            <wp:cNvGraphicFramePr>
+              <a:graphicFrameLocks xmlns:a="http://schemas.openxmlformats.org/drawingml/2006/main" noChangeAspect="1"/>
+            </wp:cNvGraphicFramePr>
+            <a:graphic xmlns:a="http://schemas.openxmlformats.org/drawingml/2006/main">
+              <a:graphicData uri="http://schemas.openxmlformats.org/drawingml/2006/picture">
+                <pic:pic xmlns:pic="http://schemas.openxmlformats.org/drawingml/2006/picture">
+                  <pic:nvPicPr>
+                    <pic:cNvPr id="1" name=""/>
+                    <pic:cNvPicPr/>
+                  </pic:nvPicPr>
+                  <pic:blipFill rotWithShape="1">
+                    <a:blip r:embed="rId11"/>
+                    <a:srcRect t="4894" r="31230" b="5141"/>
+                    <a:stretch/>
+                  </pic:blipFill>
+                  <pic:spPr bwMode="auto">
+                    <a:xfrm>
+                      <a:off x="0" y="0"/>
+                      <a:ext cx="4201206" cy="3090057"/>
+                    </a:xfrm>
+                    <a:prstGeom prst="rect">
+                      <a:avLst/>
+                    </a:prstGeom>
+                    <a:ln>
+                      <a:noFill/>
+                    </a:ln>
+                    <a:extLst>
+                      <a:ext uri="{53640926-AAD7-44D8-BBD7-CCE9431645EC}">
+                        <a14:shadowObscured xmlns:a14="http://schemas.microsoft.com/office/drawing/2010/main"/>
+                      </a:ext>
+                    </a:extLst>
+                  </pic:spPr>
+                </pic:pic>
+              </a:graphicData>
+            </a:graphic>
+          </wp:inline>
+        </w:drawing>
+      </w:r>
+    </w:p>
+    <w:p>
+      <w:pPr>
+        <w:jc w:val="both"/>
+        <w:rPr>
+          <w:rFonts w:ascii="Arial" w:hAnsi="Arial" w:cs="Arial"/>
+          <w:sz w:val="24"/>
+          <w:szCs w:val="24"/>
+        </w:rPr>
+      </w:pPr>
+    </w:p>
+    <w:p>
+      <w:pPr>
+        <w:jc w:val="both"/>
+        <w:rPr>
+          <w:rFonts w:ascii="Arial" w:hAnsi="Arial" w:cs="Arial"/>
+          <w:sz w:val="24"/>
+          <w:szCs w:val="24"/>
+        </w:rPr>
+      </w:pPr>
+      <w:r>
+        <w:rPr>
+          <w:rFonts w:ascii="Arial" w:hAnsi="Arial" w:cs="Arial"/>
+          <w:sz w:val="24"/>
+          <w:szCs w:val="24"/>
+        </w:rPr>
+        <w:t>Si elige el subtipo Vigenére el sistema le solicita una cifra para realizar la codificación y posteriormente el texto</w:t>
+      </w:r>
+      <w:r>
+        <w:rPr>
+          <w:rFonts w:ascii="Arial" w:hAnsi="Arial" w:cs="Arial"/>
+          <w:sz w:val="24"/>
+          <w:szCs w:val="24"/>
+        </w:rPr>
+        <w:t>.</w:t>
+      </w:r>
+    </w:p>
+    <w:p>
+      <w:pPr>
+        <w:jc w:val="both"/>
+        <w:rPr>
+          <w:rFonts w:ascii="Arial" w:hAnsi="Arial" w:cs="Arial"/>
+          <w:sz w:val="24"/>
+          <w:szCs w:val="24"/>
+        </w:rPr>
+      </w:pPr>
+      <w:r>
+        <w:rPr>
+          <w:rFonts w:ascii="Arial" w:hAnsi="Arial" w:cs="Arial"/>
+          <w:noProof/>
         </w:rPr>
         <w:lastRenderedPageBreak/>
-        <w:t xml:space="preserve">Si elige el subtipo </w:t>
-      </w:r>
-      <w:proofErr w:type="spellStart"/>
-      <w:r>
-        <w:rPr>
-          <w:rFonts w:ascii="Arial" w:hAnsi="Arial" w:cs="Arial"/>
-          <w:sz w:val="24"/>
-          <w:szCs w:val="24"/>
-        </w:rPr>
-        <w:t>Vigenére</w:t>
-      </w:r>
-      <w:proofErr w:type="spellEnd"/>
-      <w:r>
-        <w:rPr>
-          <w:rFonts w:ascii="Arial" w:hAnsi="Arial" w:cs="Arial"/>
-          <w:sz w:val="24"/>
-          <w:szCs w:val="24"/>
-        </w:rPr>
-        <w:t xml:space="preserve"> el sistema le solicita una cifra para realizar la codificación y posteriormente el texto</w:t>
-      </w:r>
-      <w:r>
-        <w:rPr>
-          <w:rFonts w:ascii="Arial" w:hAnsi="Arial" w:cs="Arial"/>
-          <w:sz w:val="24"/>
-          <w:szCs w:val="24"/>
-        </w:rPr>
-        <w:t>.</w:t>
-      </w:r>
-    </w:p>
-    <w:p>
-      <w:pPr>
-        <w:jc w:val="both"/>
-        <w:rPr>
-          <w:rFonts w:ascii="Arial" w:hAnsi="Arial" w:cs="Arial"/>
-          <w:sz w:val="24"/>
-          <w:szCs w:val="24"/>
-        </w:rPr>
-      </w:pPr>
-      <w:r>
-        <w:rPr>
-          <w:noProof/>
-        </w:rPr>
         <w:drawing>
           <wp:inline distT="0" distB="0" distL="0" distR="0" wp14:anchorId="46793350" wp14:editId="2E1A0E24">
             <wp:extent cx="5130140" cy="3149606"/>
@@ -746,7 +916,7 @@
                     <pic:cNvPicPr/>
                   </pic:nvPicPr>
                   <pic:blipFill rotWithShape="1">
-                    <a:blip r:embed="rId10"/>
+                    <a:blip r:embed="rId12"/>
                     <a:srcRect t="4893" r="18317" b="5910"/>
                     <a:stretch/>
                   </pic:blipFill>
@@ -783,6 +953,99 @@
           <w:szCs w:val="24"/>
         </w:rPr>
       </w:pPr>
+      <w:r>
+        <w:rPr>
+          <w:rFonts w:ascii="Arial" w:hAnsi="Arial" w:cs="Arial"/>
+          <w:sz w:val="24"/>
+          <w:szCs w:val="24"/>
+        </w:rPr>
+        <w:t xml:space="preserve">Si el usuario decide realizar la solicitud de sustitución </w:t>
+      </w:r>
+      <w:r>
+        <w:rPr>
+          <w:rFonts w:ascii="Arial" w:hAnsi="Arial" w:cs="Arial"/>
+          <w:sz w:val="24"/>
+          <w:szCs w:val="24"/>
+        </w:rPr>
+        <w:t xml:space="preserve">Vigenére </w:t>
+      </w:r>
+      <w:r>
+        <w:rPr>
+          <w:rFonts w:ascii="Arial" w:hAnsi="Arial" w:cs="Arial"/>
+          <w:sz w:val="24"/>
+          <w:szCs w:val="24"/>
+        </w:rPr>
+        <w:t>al sistema en un solo texto funciona de la siguiente manera:</w:t>
+      </w:r>
+    </w:p>
+    <w:p>
+      <w:pPr>
+        <w:jc w:val="center"/>
+        <w:rPr>
+          <w:rFonts w:ascii="Arial" w:hAnsi="Arial" w:cs="Arial"/>
+          <w:sz w:val="24"/>
+          <w:szCs w:val="24"/>
+          <w:lang w:val="en-US"/>
+        </w:rPr>
+      </w:pPr>
+      <w:r>
+        <w:rPr>
+          <w:rFonts w:ascii="Arial" w:hAnsi="Arial" w:cs="Arial"/>
+          <w:noProof/>
+        </w:rPr>
+        <w:drawing>
+          <wp:inline distT="0" distB="0" distL="0" distR="0" wp14:anchorId="0CD8CEAA" wp14:editId="5B5DE07C">
+            <wp:extent cx="4263242" cy="3385153"/>
+            <wp:effectExtent l="0" t="0" r="4445" b="6350"/>
+            <wp:docPr id="30" name="Imagen 30"/>
+            <wp:cNvGraphicFramePr>
+              <a:graphicFrameLocks xmlns:a="http://schemas.openxmlformats.org/drawingml/2006/main" noChangeAspect="1"/>
+            </wp:cNvGraphicFramePr>
+            <a:graphic xmlns:a="http://schemas.openxmlformats.org/drawingml/2006/main">
+              <a:graphicData uri="http://schemas.openxmlformats.org/drawingml/2006/picture">
+                <pic:pic xmlns:pic="http://schemas.openxmlformats.org/drawingml/2006/picture">
+                  <pic:nvPicPr>
+                    <pic:cNvPr id="1" name=""/>
+                    <pic:cNvPicPr/>
+                  </pic:nvPicPr>
+                  <pic:blipFill rotWithShape="1">
+                    <a:blip r:embed="rId13"/>
+                    <a:srcRect t="4516" r="36308" b="5532"/>
+                    <a:stretch/>
+                  </pic:blipFill>
+                  <pic:spPr bwMode="auto">
+                    <a:xfrm>
+                      <a:off x="0" y="0"/>
+                      <a:ext cx="4282382" cy="3400351"/>
+                    </a:xfrm>
+                    <a:prstGeom prst="rect">
+                      <a:avLst/>
+                    </a:prstGeom>
+                    <a:ln>
+                      <a:noFill/>
+                    </a:ln>
+                    <a:extLst>
+                      <a:ext uri="{53640926-AAD7-44D8-BBD7-CCE9431645EC}">
+                        <a14:shadowObscured xmlns:a14="http://schemas.microsoft.com/office/drawing/2010/main"/>
+                      </a:ext>
+                    </a:extLst>
+                  </pic:spPr>
+                </pic:pic>
+              </a:graphicData>
+            </a:graphic>
+          </wp:inline>
+        </w:drawing>
+      </w:r>
+    </w:p>
+    <w:p>
+      <w:pPr>
+        <w:jc w:val="both"/>
+        <w:rPr>
+          <w:rFonts w:ascii="Arial" w:hAnsi="Arial" w:cs="Arial"/>
+          <w:sz w:val="24"/>
+          <w:szCs w:val="24"/>
+        </w:rPr>
+      </w:pPr>
     </w:p>
     <w:p>
       <w:pPr>
@@ -791,6 +1054,22 @@
           <w:rFonts w:ascii="Arial" w:hAnsi="Arial" w:cs="Arial"/>
         </w:rPr>
       </w:pPr>
+    </w:p>
+    <w:p>
+      <w:pPr>
+        <w:pStyle w:val="Ttulo2"/>
+        <w:rPr>
+          <w:rFonts w:ascii="Arial" w:hAnsi="Arial" w:cs="Arial"/>
+        </w:rPr>
+      </w:pPr>
+    </w:p>
+    <w:p>
+      <w:pPr>
+        <w:pStyle w:val="Ttulo2"/>
+        <w:rPr>
+          <w:rFonts w:ascii="Arial" w:hAnsi="Arial" w:cs="Arial"/>
+        </w:rPr>
+      </w:pPr>
       <w:r>
         <w:rPr>
           <w:rFonts w:ascii="Arial" w:hAnsi="Arial" w:cs="Arial"/>
@@ -798,7 +1077,13 @@
         <w:t>Transposición</w:t>
       </w:r>
     </w:p>
-    <w:p/>
+    <w:p>
+      <w:pPr>
+        <w:rPr>
+          <w:rFonts w:ascii="Arial" w:hAnsi="Arial" w:cs="Arial"/>
+        </w:rPr>
+      </w:pPr>
+    </w:p>
     <w:p>
       <w:pPr>
         <w:jc w:val="both"/>
@@ -847,7 +1132,7 @@
                     <pic:cNvPicPr/>
                   </pic:nvPicPr>
                   <pic:blipFill>
-                    <a:blip r:embed="rId11"/>
+                    <a:blip r:embed="rId14"/>
                     <a:stretch>
                       <a:fillRect/>
                     </a:stretch>
@@ -926,7 +1211,7 @@
                     <pic:cNvPicPr/>
                   </pic:nvPicPr>
                   <pic:blipFill rotWithShape="1">
-                    <a:blip r:embed="rId12"/>
+                    <a:blip r:embed="rId15"/>
                     <a:srcRect t="4374" b="5120"/>
                     <a:stretch/>
                   </pic:blipFill>
@@ -963,6 +1248,94 @@
           <w:szCs w:val="24"/>
         </w:rPr>
       </w:pPr>
+      <w:r>
+        <w:rPr>
+          <w:rFonts w:ascii="Arial" w:hAnsi="Arial" w:cs="Arial"/>
+          <w:sz w:val="24"/>
+          <w:szCs w:val="24"/>
+        </w:rPr>
+        <w:lastRenderedPageBreak/>
+        <w:t>Si el usuario decide realizar la solicitud de transposición por mensaje inverso al sistema en un solo texto funciona de la siguiente manera:</w:t>
+      </w:r>
+    </w:p>
+    <w:p>
+      <w:pPr>
+        <w:jc w:val="both"/>
+        <w:rPr>
+          <w:rFonts w:ascii="Arial" w:hAnsi="Arial" w:cs="Arial"/>
+          <w:sz w:val="24"/>
+          <w:szCs w:val="24"/>
+        </w:rPr>
+      </w:pPr>
+      <w:r>
+        <w:rPr>
+          <w:rFonts w:ascii="Arial" w:hAnsi="Arial" w:cs="Arial"/>
+          <w:noProof/>
+        </w:rPr>
+        <w:drawing>
+          <wp:inline distT="0" distB="0" distL="0" distR="0" wp14:anchorId="067EAA08" wp14:editId="3723ACB5">
+            <wp:extent cx="3977640" cy="2802134"/>
+            <wp:effectExtent l="0" t="0" r="3810" b="0"/>
+            <wp:docPr id="33" name="Imagen 33"/>
+            <wp:cNvGraphicFramePr>
+              <a:graphicFrameLocks xmlns:a="http://schemas.openxmlformats.org/drawingml/2006/main" noChangeAspect="1"/>
+            </wp:cNvGraphicFramePr>
+            <a:graphic xmlns:a="http://schemas.openxmlformats.org/drawingml/2006/main">
+              <a:graphicData uri="http://schemas.openxmlformats.org/drawingml/2006/picture">
+                <pic:pic xmlns:pic="http://schemas.openxmlformats.org/drawingml/2006/picture">
+                  <pic:nvPicPr>
+                    <pic:cNvPr id="1" name=""/>
+                    <pic:cNvPicPr/>
+                  </pic:nvPicPr>
+                  <pic:blipFill rotWithShape="1">
+                    <a:blip r:embed="rId16"/>
+                    <a:srcRect t="5269" r="29113" b="5911"/>
+                    <a:stretch/>
+                  </pic:blipFill>
+                  <pic:spPr bwMode="auto">
+                    <a:xfrm>
+                      <a:off x="0" y="0"/>
+                      <a:ext cx="3978233" cy="2802552"/>
+                    </a:xfrm>
+                    <a:prstGeom prst="rect">
+                      <a:avLst/>
+                    </a:prstGeom>
+                    <a:ln>
+                      <a:noFill/>
+                    </a:ln>
+                    <a:extLst>
+                      <a:ext uri="{53640926-AAD7-44D8-BBD7-CCE9431645EC}">
+                        <a14:shadowObscured xmlns:a14="http://schemas.microsoft.com/office/drawing/2010/main"/>
+                      </a:ext>
+                    </a:extLst>
+                  </pic:spPr>
+                </pic:pic>
+              </a:graphicData>
+            </a:graphic>
+          </wp:inline>
+        </w:drawing>
+      </w:r>
+    </w:p>
+    <w:p>
+      <w:pPr>
+        <w:jc w:val="both"/>
+        <w:rPr>
+          <w:rFonts w:ascii="Arial" w:hAnsi="Arial" w:cs="Arial"/>
+          <w:sz w:val="24"/>
+          <w:szCs w:val="24"/>
+        </w:rPr>
+      </w:pPr>
+    </w:p>
+    <w:p>
+      <w:pPr>
+        <w:jc w:val="center"/>
+        <w:rPr>
+          <w:rFonts w:ascii="Arial" w:hAnsi="Arial" w:cs="Arial"/>
+          <w:sz w:val="24"/>
+          <w:szCs w:val="24"/>
+          <w:lang w:val="en-US"/>
+        </w:rPr>
+      </w:pPr>
     </w:p>
     <w:p>
       <w:pPr>
@@ -995,7 +1368,23 @@
           <w:sz w:val="24"/>
           <w:szCs w:val="24"/>
         </w:rPr>
-        <w:t xml:space="preserve"> inverso funciona de la siguiente manera:</w:t>
+        <w:t xml:space="preserve"> invers</w:t>
+      </w:r>
+      <w:r>
+        <w:rPr>
+          <w:rFonts w:ascii="Arial" w:hAnsi="Arial" w:cs="Arial"/>
+          <w:sz w:val="24"/>
+          <w:szCs w:val="24"/>
+        </w:rPr>
+        <w:t>a</w:t>
+      </w:r>
+      <w:r>
+        <w:rPr>
+          <w:rFonts w:ascii="Arial" w:hAnsi="Arial" w:cs="Arial"/>
+          <w:sz w:val="24"/>
+          <w:szCs w:val="24"/>
+        </w:rPr>
+        <w:t xml:space="preserve"> funciona de la siguiente manera:</w:t>
       </w:r>
     </w:p>
     <w:p>
@@ -1028,7 +1417,7 @@
                     <pic:cNvPicPr/>
                   </pic:nvPicPr>
                   <pic:blipFill rotWithShape="1">
-                    <a:blip r:embed="rId13"/>
+                    <a:blip r:embed="rId17"/>
                     <a:srcRect t="4375" b="5680"/>
                     <a:stretch/>
                   </pic:blipFill>
@@ -1063,6 +1452,116 @@
           <w:rFonts w:ascii="Arial" w:hAnsi="Arial" w:cs="Arial"/>
           <w:sz w:val="24"/>
           <w:szCs w:val="24"/>
+          <w:u w:val="single"/>
+        </w:rPr>
+      </w:pPr>
+      <w:r>
+        <w:rPr>
+          <w:rFonts w:ascii="Arial" w:hAnsi="Arial" w:cs="Arial"/>
+          <w:sz w:val="24"/>
+          <w:szCs w:val="24"/>
+        </w:rPr>
+        <w:t xml:space="preserve">Si el usuario decide realizar la solicitud de transposición por </w:t>
+      </w:r>
+      <w:r>
+        <w:rPr>
+          <w:rFonts w:ascii="Arial" w:hAnsi="Arial" w:cs="Arial"/>
+          <w:sz w:val="24"/>
+          <w:szCs w:val="24"/>
+        </w:rPr>
+        <w:t>palabra</w:t>
+      </w:r>
+      <w:r>
+        <w:rPr>
+          <w:rFonts w:ascii="Arial" w:hAnsi="Arial" w:cs="Arial"/>
+          <w:sz w:val="24"/>
+          <w:szCs w:val="24"/>
+        </w:rPr>
+        <w:t xml:space="preserve"> invers</w:t>
+      </w:r>
+      <w:r>
+        <w:rPr>
+          <w:rFonts w:ascii="Arial" w:hAnsi="Arial" w:cs="Arial"/>
+          <w:sz w:val="24"/>
+          <w:szCs w:val="24"/>
+        </w:rPr>
+        <w:t>a</w:t>
+      </w:r>
+      <w:r>
+        <w:rPr>
+          <w:rFonts w:ascii="Arial" w:hAnsi="Arial" w:cs="Arial"/>
+          <w:sz w:val="24"/>
+          <w:szCs w:val="24"/>
+        </w:rPr>
+        <w:t xml:space="preserve"> al sistema en un solo texto funciona de la siguiente manera:</w:t>
+      </w:r>
+    </w:p>
+    <w:p>
+      <w:pPr>
+        <w:jc w:val="center"/>
+        <w:rPr>
+          <w:rFonts w:ascii="Arial" w:hAnsi="Arial" w:cs="Arial"/>
+          <w:sz w:val="24"/>
+          <w:szCs w:val="24"/>
+        </w:rPr>
+      </w:pPr>
+      <w:r>
+        <w:rPr>
+          <w:rFonts w:ascii="Arial" w:hAnsi="Arial" w:cs="Arial"/>
+          <w:noProof/>
+        </w:rPr>
+        <w:lastRenderedPageBreak/>
+        <w:drawing>
+          <wp:inline distT="0" distB="0" distL="0" distR="0" wp14:anchorId="52DB2D63" wp14:editId="363C9801">
+            <wp:extent cx="4488872" cy="3252271"/>
+            <wp:effectExtent l="0" t="0" r="6985" b="5715"/>
+            <wp:docPr id="31" name="Imagen 31"/>
+            <wp:cNvGraphicFramePr>
+              <a:graphicFrameLocks xmlns:a="http://schemas.openxmlformats.org/drawingml/2006/main" noChangeAspect="1"/>
+            </wp:cNvGraphicFramePr>
+            <a:graphic xmlns:a="http://schemas.openxmlformats.org/drawingml/2006/main">
+              <a:graphicData uri="http://schemas.openxmlformats.org/drawingml/2006/picture">
+                <pic:pic xmlns:pic="http://schemas.openxmlformats.org/drawingml/2006/picture">
+                  <pic:nvPicPr>
+                    <pic:cNvPr id="1" name=""/>
+                    <pic:cNvPicPr/>
+                  </pic:nvPicPr>
+                  <pic:blipFill rotWithShape="1">
+                    <a:blip r:embed="rId18"/>
+                    <a:srcRect t="4894" r="31653" b="7031"/>
+                    <a:stretch/>
+                  </pic:blipFill>
+                  <pic:spPr bwMode="auto">
+                    <a:xfrm>
+                      <a:off x="0" y="0"/>
+                      <a:ext cx="4520025" cy="3274842"/>
+                    </a:xfrm>
+                    <a:prstGeom prst="rect">
+                      <a:avLst/>
+                    </a:prstGeom>
+                    <a:ln>
+                      <a:noFill/>
+                    </a:ln>
+                    <a:extLst>
+                      <a:ext uri="{53640926-AAD7-44D8-BBD7-CCE9431645EC}">
+                        <a14:shadowObscured xmlns:a14="http://schemas.microsoft.com/office/drawing/2010/main"/>
+                      </a:ext>
+                    </a:extLst>
+                  </pic:spPr>
+                </pic:pic>
+              </a:graphicData>
+            </a:graphic>
+          </wp:inline>
+        </w:drawing>
+      </w:r>
+    </w:p>
+    <w:p>
+      <w:pPr>
+        <w:jc w:val="both"/>
+        <w:rPr>
+          <w:rFonts w:ascii="Arial" w:hAnsi="Arial" w:cs="Arial"/>
+          <w:sz w:val="24"/>
+          <w:szCs w:val="24"/>
         </w:rPr>
       </w:pPr>
     </w:p>
@@ -1098,7 +1597,6 @@
           <w:rFonts w:ascii="Arial" w:hAnsi="Arial" w:cs="Arial"/>
           <w:noProof/>
         </w:rPr>
-        <w:lastRenderedPageBreak/>
         <w:drawing>
           <wp:inline distT="0" distB="0" distL="0" distR="0" wp14:anchorId="3D1723EF" wp14:editId="2DC0C400">
             <wp:extent cx="4295955" cy="1371217"/>
@@ -1115,7 +1613,7 @@
                     <pic:cNvPicPr/>
                   </pic:nvPicPr>
                   <pic:blipFill rotWithShape="1">
-                    <a:blip r:embed="rId14"/>
+                    <a:blip r:embed="rId19"/>
                     <a:srcRect t="62334" r="45103" b="6500"/>
                     <a:stretch/>
                   </pic:blipFill>
@@ -1171,6 +1669,13 @@
       <w:pPr>
         <w:rPr>
           <w:rFonts w:ascii="Arial" w:hAnsi="Arial" w:cs="Arial"/>
+        </w:rPr>
+      </w:pPr>
+    </w:p>
+    <w:p>
+      <w:pPr>
+        <w:rPr>
+          <w:rFonts w:ascii="Arial" w:hAnsi="Arial" w:cs="Arial"/>
           <w:sz w:val="24"/>
           <w:szCs w:val="24"/>
         </w:rPr>
@@ -1195,8 +1700,10 @@
       </w:pPr>
       <w:r>
         <w:rPr>
+          <w:rFonts w:ascii="Arial" w:hAnsi="Arial" w:cs="Arial"/>
           <w:noProof/>
         </w:rPr>
+        <w:lastRenderedPageBreak/>
         <w:drawing>
           <wp:inline distT="0" distB="0" distL="0" distR="0" wp14:anchorId="36D728C8" wp14:editId="15F6C91B">
             <wp:extent cx="6191250" cy="3120844"/>
@@ -1213,7 +1720,7 @@
                     <pic:cNvPicPr/>
                   </pic:nvPicPr>
                   <pic:blipFill rotWithShape="1">
-                    <a:blip r:embed="rId15"/>
+                    <a:blip r:embed="rId20"/>
                     <a:srcRect t="4528" b="5817"/>
                     <a:stretch/>
                   </pic:blipFill>
@@ -1243,6 +1750,108 @@
     </w:p>
     <w:p>
       <w:pPr>
+        <w:jc w:val="center"/>
+        <w:rPr>
+          <w:rFonts w:ascii="Arial" w:hAnsi="Arial" w:cs="Arial"/>
+          <w:sz w:val="24"/>
+          <w:szCs w:val="24"/>
+        </w:rPr>
+      </w:pPr>
+    </w:p>
+    <w:p>
+      <w:pPr>
+        <w:jc w:val="both"/>
+        <w:rPr>
+          <w:rFonts w:ascii="Arial" w:hAnsi="Arial" w:cs="Arial"/>
+          <w:sz w:val="24"/>
+          <w:szCs w:val="24"/>
+        </w:rPr>
+      </w:pPr>
+      <w:r>
+        <w:rPr>
+          <w:rFonts w:ascii="Arial" w:hAnsi="Arial" w:cs="Arial"/>
+          <w:sz w:val="24"/>
+          <w:szCs w:val="24"/>
+        </w:rPr>
+        <w:t xml:space="preserve">Si el usuario decide realizar la solicitud de </w:t>
+      </w:r>
+      <w:r>
+        <w:rPr>
+          <w:rFonts w:ascii="Arial" w:hAnsi="Arial" w:cs="Arial"/>
+          <w:sz w:val="24"/>
+          <w:szCs w:val="24"/>
+        </w:rPr>
+        <w:t>código telefónico</w:t>
+      </w:r>
+      <w:r>
+        <w:rPr>
+          <w:rFonts w:ascii="Arial" w:hAnsi="Arial" w:cs="Arial"/>
+          <w:sz w:val="24"/>
+          <w:szCs w:val="24"/>
+        </w:rPr>
+        <w:t xml:space="preserve"> al sistema en un solo texto funciona de la siguiente manera:</w:t>
+      </w:r>
+    </w:p>
+    <w:p>
+      <w:pPr>
+        <w:jc w:val="center"/>
+        <w:rPr>
+          <w:rFonts w:ascii="Arial" w:hAnsi="Arial" w:cs="Arial"/>
+          <w:sz w:val="24"/>
+          <w:szCs w:val="24"/>
+        </w:rPr>
+      </w:pPr>
+      <w:r>
+        <w:rPr>
+          <w:rFonts w:ascii="Arial" w:hAnsi="Arial" w:cs="Arial"/>
+          <w:noProof/>
+        </w:rPr>
+        <w:drawing>
+          <wp:inline distT="0" distB="0" distL="0" distR="0" wp14:anchorId="61AE3B21" wp14:editId="132D2E84">
+            <wp:extent cx="3752603" cy="2931306"/>
+            <wp:effectExtent l="0" t="0" r="635" b="2540"/>
+            <wp:docPr id="34" name="Imagen 34"/>
+            <wp:cNvGraphicFramePr>
+              <a:graphicFrameLocks xmlns:a="http://schemas.openxmlformats.org/drawingml/2006/main" noChangeAspect="1"/>
+            </wp:cNvGraphicFramePr>
+            <a:graphic xmlns:a="http://schemas.openxmlformats.org/drawingml/2006/main">
+              <a:graphicData uri="http://schemas.openxmlformats.org/drawingml/2006/picture">
+                <pic:pic xmlns:pic="http://schemas.openxmlformats.org/drawingml/2006/picture">
+                  <pic:nvPicPr>
+                    <pic:cNvPr id="1" name=""/>
+                    <pic:cNvPicPr/>
+                  </pic:nvPicPr>
+                  <pic:blipFill rotWithShape="1">
+                    <a:blip r:embed="rId21"/>
+                    <a:srcRect t="5270" r="37154" b="7416"/>
+                    <a:stretch/>
+                  </pic:blipFill>
+                  <pic:spPr bwMode="auto">
+                    <a:xfrm>
+                      <a:off x="0" y="0"/>
+                      <a:ext cx="3765658" cy="2941504"/>
+                    </a:xfrm>
+                    <a:prstGeom prst="rect">
+                      <a:avLst/>
+                    </a:prstGeom>
+                    <a:ln>
+                      <a:noFill/>
+                    </a:ln>
+                    <a:extLst>
+                      <a:ext uri="{53640926-AAD7-44D8-BBD7-CCE9431645EC}">
+                        <a14:shadowObscured xmlns:a14="http://schemas.microsoft.com/office/drawing/2010/main"/>
+                      </a:ext>
+                    </a:extLst>
+                  </pic:spPr>
+                </pic:pic>
+              </a:graphicData>
+            </a:graphic>
+          </wp:inline>
+        </w:drawing>
+      </w:r>
+    </w:p>
+    <w:p>
+      <w:pPr>
         <w:rPr>
           <w:rFonts w:ascii="Arial" w:hAnsi="Arial" w:cs="Arial"/>
         </w:rPr>
@@ -1273,40 +1882,41 @@
       <w:pPr>
         <w:rPr>
           <w:rFonts w:ascii="Arial" w:hAnsi="Arial" w:cs="Arial"/>
-          <w:sz w:val="24"/>
-          <w:szCs w:val="24"/>
-        </w:rPr>
-      </w:pPr>
-      <w:r>
-        <w:rPr>
-          <w:rFonts w:ascii="Arial" w:hAnsi="Arial" w:cs="Arial"/>
-          <w:sz w:val="24"/>
-          <w:szCs w:val="24"/>
-        </w:rPr>
-        <w:t>Al seleccionar la opción de cifrado por medio de codificación telefónica funciona de la siguiente manera</w:t>
-      </w:r>
-      <w:r>
-        <w:rPr>
-          <w:rFonts w:ascii="Arial" w:hAnsi="Arial" w:cs="Arial"/>
-          <w:sz w:val="24"/>
-          <w:szCs w:val="24"/>
-        </w:rPr>
-        <w:t>:</w:t>
-      </w:r>
-    </w:p>
-    <w:p>
-      <w:pPr>
-        <w:rPr>
-          <w:rFonts w:ascii="Arial" w:hAnsi="Arial" w:cs="Arial"/>
-          <w:sz w:val="24"/>
-          <w:szCs w:val="24"/>
-        </w:rPr>
-      </w:pPr>
-      <w:r>
-        <w:rPr>
+        </w:rPr>
+      </w:pPr>
+    </w:p>
+    <w:p>
+      <w:pPr>
+        <w:rPr>
+          <w:rFonts w:ascii="Arial" w:hAnsi="Arial" w:cs="Arial"/>
+          <w:sz w:val="24"/>
+          <w:szCs w:val="24"/>
+        </w:rPr>
+      </w:pPr>
+      <w:r>
+        <w:rPr>
+          <w:rFonts w:ascii="Arial" w:hAnsi="Arial" w:cs="Arial"/>
+          <w:sz w:val="24"/>
+          <w:szCs w:val="24"/>
+        </w:rPr>
+        <w:lastRenderedPageBreak/>
+        <w:t>Al seleccionar la opción de cifrado por medio de codificación telefónica funciona de la siguiente manera:</w:t>
+      </w:r>
+    </w:p>
+    <w:p>
+      <w:pPr>
+        <w:jc w:val="center"/>
+        <w:rPr>
+          <w:rFonts w:ascii="Arial" w:hAnsi="Arial" w:cs="Arial"/>
+          <w:sz w:val="24"/>
+          <w:szCs w:val="24"/>
+        </w:rPr>
+      </w:pPr>
+      <w:r>
+        <w:rPr>
+          <w:rFonts w:ascii="Arial" w:hAnsi="Arial" w:cs="Arial"/>
           <w:noProof/>
         </w:rPr>
-        <w:lastRenderedPageBreak/>
         <w:drawing>
           <wp:inline distT="0" distB="0" distL="0" distR="0" wp14:anchorId="23AAF26B" wp14:editId="32D9900A">
             <wp:extent cx="5612130" cy="2828925"/>
@@ -1323,7 +1933,7 @@
                     <pic:cNvPicPr/>
                   </pic:nvPicPr>
                   <pic:blipFill rotWithShape="1">
-                    <a:blip r:embed="rId16"/>
+                    <a:blip r:embed="rId22"/>
                     <a:srcRect t="4830" b="5515"/>
                     <a:stretch/>
                   </pic:blipFill>
@@ -1353,6 +1963,130 @@
     </w:p>
     <w:p>
       <w:pPr>
+        <w:jc w:val="both"/>
+        <w:rPr>
+          <w:rFonts w:ascii="Arial" w:hAnsi="Arial" w:cs="Arial"/>
+          <w:sz w:val="24"/>
+          <w:szCs w:val="24"/>
+        </w:rPr>
+      </w:pPr>
+      <w:r>
+        <w:rPr>
+          <w:rFonts w:ascii="Arial" w:hAnsi="Arial" w:cs="Arial"/>
+          <w:sz w:val="24"/>
+          <w:szCs w:val="24"/>
+        </w:rPr>
+        <w:t xml:space="preserve">Si el usuario decide realizar la solicitud de </w:t>
+      </w:r>
+      <w:r>
+        <w:rPr>
+          <w:rFonts w:ascii="Arial" w:hAnsi="Arial" w:cs="Arial"/>
+          <w:sz w:val="24"/>
+          <w:szCs w:val="24"/>
+        </w:rPr>
+        <w:t>codificación</w:t>
+      </w:r>
+      <w:r>
+        <w:rPr>
+          <w:rFonts w:ascii="Arial" w:hAnsi="Arial" w:cs="Arial"/>
+          <w:sz w:val="24"/>
+          <w:szCs w:val="24"/>
+        </w:rPr>
+        <w:t xml:space="preserve"> </w:t>
+      </w:r>
+      <w:r>
+        <w:rPr>
+          <w:rFonts w:ascii="Arial" w:hAnsi="Arial" w:cs="Arial"/>
+          <w:sz w:val="24"/>
+          <w:szCs w:val="24"/>
+        </w:rPr>
+        <w:t>binaria</w:t>
+      </w:r>
+      <w:r>
+        <w:rPr>
+          <w:rFonts w:ascii="Arial" w:hAnsi="Arial" w:cs="Arial"/>
+          <w:sz w:val="24"/>
+          <w:szCs w:val="24"/>
+        </w:rPr>
+        <w:t xml:space="preserve"> al sistema en un solo texto funciona de la siguiente manera:</w:t>
+      </w:r>
+    </w:p>
+    <w:p>
+      <w:pPr>
+        <w:jc w:val="center"/>
+        <w:rPr>
+          <w:rFonts w:ascii="Arial" w:hAnsi="Arial" w:cs="Arial"/>
+          <w:sz w:val="24"/>
+          <w:szCs w:val="24"/>
+        </w:rPr>
+      </w:pPr>
+      <w:r>
+        <w:rPr>
+          <w:rFonts w:ascii="Arial" w:hAnsi="Arial" w:cs="Arial"/>
+          <w:noProof/>
+        </w:rPr>
+        <w:drawing>
+          <wp:inline distT="0" distB="0" distL="0" distR="0" wp14:anchorId="3A3D574C" wp14:editId="4511D203">
+            <wp:extent cx="4309715" cy="2813990"/>
+            <wp:effectExtent l="0" t="0" r="0" b="5715"/>
+            <wp:docPr id="35" name="Imagen 35"/>
+            <wp:cNvGraphicFramePr>
+              <a:graphicFrameLocks xmlns:a="http://schemas.openxmlformats.org/drawingml/2006/main" noChangeAspect="1"/>
+            </wp:cNvGraphicFramePr>
+            <a:graphic xmlns:a="http://schemas.openxmlformats.org/drawingml/2006/main">
+              <a:graphicData uri="http://schemas.openxmlformats.org/drawingml/2006/picture">
+                <pic:pic xmlns:pic="http://schemas.openxmlformats.org/drawingml/2006/picture">
+                  <pic:nvPicPr>
+                    <pic:cNvPr id="1" name=""/>
+                    <pic:cNvPicPr/>
+                  </pic:nvPicPr>
+                  <pic:blipFill rotWithShape="1">
+                    <a:blip r:embed="rId23"/>
+                    <a:srcRect t="5647" r="23189" b="5151"/>
+                    <a:stretch/>
+                  </pic:blipFill>
+                  <pic:spPr bwMode="auto">
+                    <a:xfrm>
+                      <a:off x="0" y="0"/>
+                      <a:ext cx="4310742" cy="2814661"/>
+                    </a:xfrm>
+                    <a:prstGeom prst="rect">
+                      <a:avLst/>
+                    </a:prstGeom>
+                    <a:ln>
+                      <a:noFill/>
+                    </a:ln>
+                    <a:extLst>
+                      <a:ext uri="{53640926-AAD7-44D8-BBD7-CCE9431645EC}">
+                        <a14:shadowObscured xmlns:a14="http://schemas.microsoft.com/office/drawing/2010/main"/>
+                      </a:ext>
+                    </a:extLst>
+                  </pic:spPr>
+                </pic:pic>
+              </a:graphicData>
+            </a:graphic>
+          </wp:inline>
+        </w:drawing>
+      </w:r>
+    </w:p>
+    <w:p>
+      <w:pPr>
+        <w:rPr>
+          <w:rFonts w:ascii="Arial" w:hAnsi="Arial" w:cs="Arial"/>
+          <w:sz w:val="24"/>
+          <w:szCs w:val="24"/>
+        </w:rPr>
+      </w:pPr>
+    </w:p>
+    <w:p>
+      <w:pPr>
+        <w:rPr>
+          <w:rFonts w:ascii="Arial" w:hAnsi="Arial" w:cs="Arial"/>
+        </w:rPr>
+      </w:pPr>
+    </w:p>
+    <w:p>
+      <w:pPr>
         <w:rPr>
           <w:rFonts w:ascii="Arial" w:hAnsi="Arial" w:cs="Arial"/>
         </w:rPr>
@@ -1368,14 +2102,16 @@
     <w:p>
       <w:pPr>
         <w:pStyle w:val="Ttulo1"/>
-        <w:rPr>
-          <w:rFonts w:ascii="Arial" w:hAnsi="Arial" w:cs="Arial"/>
-        </w:rPr>
-      </w:pPr>
-      <w:r>
-        <w:rPr>
-          <w:rFonts w:ascii="Arial" w:hAnsi="Arial" w:cs="Arial"/>
-        </w:rPr>
+        <w:jc w:val="center"/>
+        <w:rPr>
+          <w:rFonts w:ascii="Arial" w:hAnsi="Arial" w:cs="Arial"/>
+        </w:rPr>
+      </w:pPr>
+      <w:r>
+        <w:rPr>
+          <w:rFonts w:ascii="Arial" w:hAnsi="Arial" w:cs="Arial"/>
+        </w:rPr>
+        <w:lastRenderedPageBreak/>
         <w:t>Desc</w:t>
       </w:r>
       <w:r>
@@ -1389,37 +2125,37 @@
       <w:pPr>
         <w:rPr>
           <w:rFonts w:ascii="Arial" w:hAnsi="Arial" w:cs="Arial"/>
-          <w:sz w:val="24"/>
-          <w:szCs w:val="24"/>
-        </w:rPr>
-      </w:pPr>
-      <w:r>
-        <w:rPr>
-          <w:rFonts w:ascii="Arial" w:hAnsi="Arial" w:cs="Arial"/>
-          <w:sz w:val="24"/>
-          <w:szCs w:val="24"/>
-        </w:rPr>
-        <w:t>Cuando se solicita realizar un descifrado el programa le muestra los distintos tipos existentes</w:t>
-      </w:r>
-      <w:r>
-        <w:rPr>
-          <w:rFonts w:ascii="Arial" w:hAnsi="Arial" w:cs="Arial"/>
-          <w:sz w:val="24"/>
-          <w:szCs w:val="24"/>
-        </w:rPr>
-        <w:t>:</w:t>
-      </w:r>
-    </w:p>
-    <w:p>
-      <w:pPr>
-        <w:rPr>
-          <w:rFonts w:ascii="Arial" w:hAnsi="Arial" w:cs="Arial"/>
-          <w:sz w:val="24"/>
-          <w:szCs w:val="24"/>
-        </w:rPr>
-      </w:pPr>
-      <w:r>
-        <w:rPr>
+        </w:rPr>
+      </w:pPr>
+    </w:p>
+    <w:p>
+      <w:pPr>
+        <w:rPr>
+          <w:rFonts w:ascii="Arial" w:hAnsi="Arial" w:cs="Arial"/>
+          <w:sz w:val="24"/>
+          <w:szCs w:val="24"/>
+        </w:rPr>
+      </w:pPr>
+      <w:r>
+        <w:rPr>
+          <w:rFonts w:ascii="Arial" w:hAnsi="Arial" w:cs="Arial"/>
+          <w:sz w:val="24"/>
+          <w:szCs w:val="24"/>
+        </w:rPr>
+        <w:t>Cuando se solicita realizar un descifrado el programa le muestra los distintos tipos existentes:</w:t>
+      </w:r>
+    </w:p>
+    <w:p>
+      <w:pPr>
+        <w:rPr>
+          <w:rFonts w:ascii="Arial" w:hAnsi="Arial" w:cs="Arial"/>
+          <w:sz w:val="24"/>
+          <w:szCs w:val="24"/>
+        </w:rPr>
+      </w:pPr>
+      <w:r>
+        <w:rPr>
+          <w:rFonts w:ascii="Arial" w:hAnsi="Arial" w:cs="Arial"/>
           <w:noProof/>
         </w:rPr>
         <w:drawing>
@@ -1438,7 +2174,7 @@
                     <pic:cNvPicPr/>
                   </pic:nvPicPr>
                   <pic:blipFill rotWithShape="1">
-                    <a:blip r:embed="rId17"/>
+                    <a:blip r:embed="rId24"/>
                     <a:srcRect t="4517" r="21285" b="55966"/>
                     <a:stretch/>
                   </pic:blipFill>
@@ -1526,9 +2262,9 @@
       </w:pPr>
       <w:r>
         <w:rPr>
+          <w:rFonts w:ascii="Arial" w:hAnsi="Arial" w:cs="Arial"/>
           <w:noProof/>
         </w:rPr>
-        <w:lastRenderedPageBreak/>
         <w:drawing>
           <wp:inline distT="0" distB="0" distL="0" distR="0" wp14:anchorId="1B4AD88C" wp14:editId="291685AB">
             <wp:extent cx="5284519" cy="2499443"/>
@@ -1545,7 +2281,7 @@
                     <pic:cNvPicPr/>
                   </pic:nvPicPr>
                   <pic:blipFill rotWithShape="1">
-                    <a:blip r:embed="rId18"/>
+                    <a:blip r:embed="rId25"/>
                     <a:srcRect t="4893" r="28867" b="35266"/>
                     <a:stretch/>
                   </pic:blipFill>
@@ -1626,8 +2362,10 @@
       </w:pPr>
       <w:r>
         <w:rPr>
+          <w:rFonts w:ascii="Arial" w:hAnsi="Arial" w:cs="Arial"/>
           <w:noProof/>
         </w:rPr>
+        <w:lastRenderedPageBreak/>
         <w:drawing>
           <wp:inline distT="0" distB="0" distL="0" distR="0" wp14:anchorId="1EC8CDEF" wp14:editId="71DD9F45">
             <wp:extent cx="4013142" cy="2766431"/>
@@ -1644,7 +2382,7 @@
                     <pic:cNvPicPr/>
                   </pic:nvPicPr>
                   <pic:blipFill rotWithShape="1">
-                    <a:blip r:embed="rId19"/>
+                    <a:blip r:embed="rId26"/>
                     <a:srcRect t="4517" r="28479" b="7791"/>
                     <a:stretch/>
                   </pic:blipFill>
@@ -1687,6 +2425,83 @@
           <w:sz w:val="24"/>
           <w:szCs w:val="24"/>
         </w:rPr>
+        <w:t>Si el usuario decide realizar la solicitud de sustitución César al sistema en un solo texto funciona de la siguiente manera:</w:t>
+      </w:r>
+    </w:p>
+    <w:p>
+      <w:pPr>
+        <w:jc w:val="center"/>
+        <w:rPr>
+          <w:rFonts w:ascii="Arial" w:hAnsi="Arial" w:cs="Arial"/>
+          <w:sz w:val="24"/>
+          <w:szCs w:val="24"/>
+          <w:lang w:val="en-US"/>
+        </w:rPr>
+      </w:pPr>
+      <w:r>
+        <w:rPr>
+          <w:rFonts w:ascii="Arial" w:hAnsi="Arial" w:cs="Arial"/>
+          <w:noProof/>
+        </w:rPr>
+        <w:drawing>
+          <wp:inline distT="0" distB="0" distL="0" distR="0" wp14:anchorId="184CCB43" wp14:editId="216765B7">
+            <wp:extent cx="4219575" cy="2809875"/>
+            <wp:effectExtent l="0" t="0" r="9525" b="9525"/>
+            <wp:docPr id="36" name="Imagen 36"/>
+            <wp:cNvGraphicFramePr>
+              <a:graphicFrameLocks xmlns:a="http://schemas.openxmlformats.org/drawingml/2006/main" noChangeAspect="1"/>
+            </wp:cNvGraphicFramePr>
+            <a:graphic xmlns:a="http://schemas.openxmlformats.org/drawingml/2006/main">
+              <a:graphicData uri="http://schemas.openxmlformats.org/drawingml/2006/picture">
+                <pic:pic xmlns:pic="http://schemas.openxmlformats.org/drawingml/2006/picture">
+                  <pic:nvPicPr>
+                    <pic:cNvPr id="1" name=""/>
+                    <pic:cNvPicPr/>
+                  </pic:nvPicPr>
+                  <pic:blipFill rotWithShape="1">
+                    <a:blip r:embed="rId27"/>
+                    <a:srcRect t="5131" r="24813" b="5817"/>
+                    <a:stretch/>
+                  </pic:blipFill>
+                  <pic:spPr bwMode="auto">
+                    <a:xfrm>
+                      <a:off x="0" y="0"/>
+                      <a:ext cx="4219575" cy="2809875"/>
+                    </a:xfrm>
+                    <a:prstGeom prst="rect">
+                      <a:avLst/>
+                    </a:prstGeom>
+                    <a:ln>
+                      <a:noFill/>
+                    </a:ln>
+                    <a:extLst>
+                      <a:ext uri="{53640926-AAD7-44D8-BBD7-CCE9431645EC}">
+                        <a14:shadowObscured xmlns:a14="http://schemas.microsoft.com/office/drawing/2010/main"/>
+                      </a:ext>
+                    </a:extLst>
+                  </pic:spPr>
+                </pic:pic>
+              </a:graphicData>
+            </a:graphic>
+          </wp:inline>
+        </w:drawing>
+      </w:r>
+    </w:p>
+    <w:p>
+      <w:pPr>
+        <w:jc w:val="both"/>
+        <w:rPr>
+          <w:rFonts w:ascii="Arial" w:hAnsi="Arial" w:cs="Arial"/>
+          <w:sz w:val="24"/>
+          <w:szCs w:val="24"/>
+        </w:rPr>
+      </w:pPr>
+      <w:r>
+        <w:rPr>
+          <w:rFonts w:ascii="Arial" w:hAnsi="Arial" w:cs="Arial"/>
+          <w:sz w:val="24"/>
+          <w:szCs w:val="24"/>
+        </w:rPr>
         <w:t>Al elegir el subtipo por llave le solicita ingresar la llave a utilizar y posteriormente le solicita el texto a descodificar.</w:t>
       </w:r>
     </w:p>
@@ -1699,8 +2514,29 @@
           <w:szCs w:val="24"/>
         </w:rPr>
       </w:pPr>
-      <w:r>
-        <w:rPr>
+    </w:p>
+    <w:p>
+      <w:pPr>
+        <w:jc w:val="both"/>
+        <w:rPr>
+          <w:rFonts w:ascii="Arial" w:hAnsi="Arial" w:cs="Arial"/>
+          <w:sz w:val="24"/>
+          <w:szCs w:val="24"/>
+        </w:rPr>
+      </w:pPr>
+    </w:p>
+    <w:p>
+      <w:pPr>
+        <w:jc w:val="both"/>
+        <w:rPr>
+          <w:rFonts w:ascii="Arial" w:hAnsi="Arial" w:cs="Arial"/>
+          <w:sz w:val="24"/>
+          <w:szCs w:val="24"/>
+        </w:rPr>
+      </w:pPr>
+      <w:r>
+        <w:rPr>
+          <w:rFonts w:ascii="Arial" w:hAnsi="Arial" w:cs="Arial"/>
           <w:noProof/>
         </w:rPr>
         <w:lastRenderedPageBreak/>
@@ -1720,7 +2556,7 @@
                     <pic:cNvPicPr/>
                   </pic:nvPicPr>
                   <pic:blipFill rotWithShape="1">
-                    <a:blip r:embed="rId20"/>
+                    <a:blip r:embed="rId28"/>
                     <a:srcRect t="4517" r="37578" b="6287"/>
                     <a:stretch/>
                   </pic:blipFill>
@@ -1757,34 +2593,100 @@
           <w:szCs w:val="24"/>
         </w:rPr>
       </w:pPr>
-    </w:p>
-    <w:p>
-      <w:pPr>
-        <w:jc w:val="both"/>
-        <w:rPr>
-          <w:rFonts w:ascii="Arial" w:hAnsi="Arial" w:cs="Arial"/>
-          <w:sz w:val="24"/>
-          <w:szCs w:val="24"/>
-        </w:rPr>
-      </w:pPr>
-      <w:r>
-        <w:rPr>
-          <w:rFonts w:ascii="Arial" w:hAnsi="Arial" w:cs="Arial"/>
-          <w:sz w:val="24"/>
-          <w:szCs w:val="24"/>
-        </w:rPr>
-        <w:t xml:space="preserve">Si elige el subtipo </w:t>
-      </w:r>
-      <w:proofErr w:type="spellStart"/>
-      <w:r>
-        <w:rPr>
-          <w:rFonts w:ascii="Arial" w:hAnsi="Arial" w:cs="Arial"/>
-          <w:sz w:val="24"/>
-          <w:szCs w:val="24"/>
-        </w:rPr>
-        <w:t>Vigenére</w:t>
-      </w:r>
-      <w:proofErr w:type="spellEnd"/>
+      <w:r>
+        <w:rPr>
+          <w:rFonts w:ascii="Arial" w:hAnsi="Arial" w:cs="Arial"/>
+          <w:sz w:val="24"/>
+          <w:szCs w:val="24"/>
+        </w:rPr>
+        <w:t>Si el usuario decide realizar la solicitud de sustitución por Llave al sistema en un solo texto funciona de la siguiente manera:</w:t>
+      </w:r>
+    </w:p>
+    <w:p>
+      <w:pPr>
+        <w:jc w:val="both"/>
+        <w:rPr>
+          <w:rFonts w:ascii="Arial" w:hAnsi="Arial" w:cs="Arial"/>
+          <w:sz w:val="24"/>
+          <w:szCs w:val="24"/>
+        </w:rPr>
+      </w:pPr>
+      <w:r>
+        <w:rPr>
+          <w:rFonts w:ascii="Arial" w:hAnsi="Arial" w:cs="Arial"/>
+          <w:noProof/>
+        </w:rPr>
+        <w:drawing>
+          <wp:inline distT="0" distB="0" distL="0" distR="0" wp14:anchorId="4DE75B57" wp14:editId="3FA7FCA3">
+            <wp:extent cx="3740058" cy="2850078"/>
+            <wp:effectExtent l="0" t="0" r="0" b="7620"/>
+            <wp:docPr id="37" name="Imagen 37"/>
+            <wp:cNvGraphicFramePr>
+              <a:graphicFrameLocks xmlns:a="http://schemas.openxmlformats.org/drawingml/2006/main" noChangeAspect="1"/>
+            </wp:cNvGraphicFramePr>
+            <a:graphic xmlns:a="http://schemas.openxmlformats.org/drawingml/2006/main">
+              <a:graphicData uri="http://schemas.openxmlformats.org/drawingml/2006/picture">
+                <pic:pic xmlns:pic="http://schemas.openxmlformats.org/drawingml/2006/picture">
+                  <pic:nvPicPr>
+                    <pic:cNvPr id="1" name=""/>
+                    <pic:cNvPicPr/>
+                  </pic:nvPicPr>
+                  <pic:blipFill rotWithShape="1">
+                    <a:blip r:embed="rId29"/>
+                    <a:srcRect t="4894" r="33346" b="4764"/>
+                    <a:stretch/>
+                  </pic:blipFill>
+                  <pic:spPr bwMode="auto">
+                    <a:xfrm>
+                      <a:off x="0" y="0"/>
+                      <a:ext cx="3740727" cy="2850588"/>
+                    </a:xfrm>
+                    <a:prstGeom prst="rect">
+                      <a:avLst/>
+                    </a:prstGeom>
+                    <a:ln>
+                      <a:noFill/>
+                    </a:ln>
+                    <a:extLst>
+                      <a:ext uri="{53640926-AAD7-44D8-BBD7-CCE9431645EC}">
+                        <a14:shadowObscured xmlns:a14="http://schemas.microsoft.com/office/drawing/2010/main"/>
+                      </a:ext>
+                    </a:extLst>
+                  </pic:spPr>
+                </pic:pic>
+              </a:graphicData>
+            </a:graphic>
+          </wp:inline>
+        </w:drawing>
+      </w:r>
+    </w:p>
+    <w:p>
+      <w:pPr>
+        <w:jc w:val="both"/>
+        <w:rPr>
+          <w:rFonts w:ascii="Arial" w:hAnsi="Arial" w:cs="Arial"/>
+          <w:sz w:val="24"/>
+          <w:szCs w:val="24"/>
+        </w:rPr>
+      </w:pPr>
+    </w:p>
+    <w:p>
+      <w:pPr>
+        <w:jc w:val="both"/>
+        <w:rPr>
+          <w:rFonts w:ascii="Arial" w:hAnsi="Arial" w:cs="Arial"/>
+          <w:sz w:val="24"/>
+          <w:szCs w:val="24"/>
+        </w:rPr>
+      </w:pPr>
+      <w:r>
+        <w:rPr>
+          <w:rFonts w:ascii="Arial" w:hAnsi="Arial" w:cs="Arial"/>
+          <w:sz w:val="24"/>
+          <w:szCs w:val="24"/>
+        </w:rPr>
+        <w:t>Si elige el subtipo Vigenére</w:t>
+      </w:r>
       <w:r>
         <w:rPr>
           <w:rFonts w:ascii="Arial" w:hAnsi="Arial" w:cs="Arial"/>
@@ -1805,8 +2707,10 @@
       </w:pPr>
       <w:r>
         <w:rPr>
+          <w:rFonts w:ascii="Arial" w:hAnsi="Arial" w:cs="Arial"/>
           <w:noProof/>
         </w:rPr>
+        <w:lastRenderedPageBreak/>
         <w:drawing>
           <wp:inline distT="0" distB="0" distL="0" distR="0" wp14:anchorId="2523A01B" wp14:editId="48867A79">
             <wp:extent cx="3633470" cy="2801684"/>
@@ -1823,7 +2727,7 @@
                     <pic:cNvPicPr/>
                   </pic:nvPicPr>
                   <pic:blipFill rotWithShape="1">
-                    <a:blip r:embed="rId21"/>
+                    <a:blip r:embed="rId30"/>
                     <a:srcRect t="4519" r="35237" b="6663"/>
                     <a:stretch/>
                   </pic:blipFill>
@@ -1853,6 +2757,82 @@
     </w:p>
     <w:p>
       <w:pPr>
+        <w:jc w:val="both"/>
+        <w:rPr>
+          <w:rFonts w:ascii="Arial" w:hAnsi="Arial" w:cs="Arial"/>
+          <w:sz w:val="24"/>
+          <w:szCs w:val="24"/>
+        </w:rPr>
+      </w:pPr>
+      <w:r>
+        <w:rPr>
+          <w:rFonts w:ascii="Arial" w:hAnsi="Arial" w:cs="Arial"/>
+          <w:sz w:val="24"/>
+          <w:szCs w:val="24"/>
+        </w:rPr>
+        <w:t>Si el usuario decide realizar la solicitud de sustitución Vigenére al sistema en un solo texto funciona de la siguiente manera:</w:t>
+      </w:r>
+    </w:p>
+    <w:p>
+      <w:pPr>
+        <w:jc w:val="center"/>
+        <w:rPr>
+          <w:rFonts w:ascii="Arial" w:hAnsi="Arial" w:cs="Arial"/>
+          <w:sz w:val="24"/>
+          <w:szCs w:val="24"/>
+        </w:rPr>
+      </w:pPr>
+      <w:r>
+        <w:rPr>
+          <w:rFonts w:ascii="Arial" w:hAnsi="Arial" w:cs="Arial"/>
+          <w:noProof/>
+        </w:rPr>
+        <w:drawing>
+          <wp:inline distT="0" distB="0" distL="0" distR="0" wp14:anchorId="0EF83E9C" wp14:editId="26202F4E">
+            <wp:extent cx="4476997" cy="3429938"/>
+            <wp:effectExtent l="0" t="0" r="0" b="0"/>
+            <wp:docPr id="38" name="Imagen 38"/>
+            <wp:cNvGraphicFramePr>
+              <a:graphicFrameLocks xmlns:a="http://schemas.openxmlformats.org/drawingml/2006/main" noChangeAspect="1"/>
+            </wp:cNvGraphicFramePr>
+            <a:graphic xmlns:a="http://schemas.openxmlformats.org/drawingml/2006/main">
+              <a:graphicData uri="http://schemas.openxmlformats.org/drawingml/2006/picture">
+                <pic:pic xmlns:pic="http://schemas.openxmlformats.org/drawingml/2006/picture">
+                  <pic:nvPicPr>
+                    <pic:cNvPr id="1" name=""/>
+                    <pic:cNvPicPr/>
+                  </pic:nvPicPr>
+                  <pic:blipFill rotWithShape="1">
+                    <a:blip r:embed="rId31"/>
+                    <a:srcRect t="4894" r="33980" b="5144"/>
+                    <a:stretch/>
+                  </pic:blipFill>
+                  <pic:spPr bwMode="auto">
+                    <a:xfrm>
+                      <a:off x="0" y="0"/>
+                      <a:ext cx="4515026" cy="3459073"/>
+                    </a:xfrm>
+                    <a:prstGeom prst="rect">
+                      <a:avLst/>
+                    </a:prstGeom>
+                    <a:ln>
+                      <a:noFill/>
+                    </a:ln>
+                    <a:extLst>
+                      <a:ext uri="{53640926-AAD7-44D8-BBD7-CCE9431645EC}">
+                        <a14:shadowObscured xmlns:a14="http://schemas.microsoft.com/office/drawing/2010/main"/>
+                      </a:ext>
+                    </a:extLst>
+                  </pic:spPr>
+                </pic:pic>
+              </a:graphicData>
+            </a:graphic>
+          </wp:inline>
+        </w:drawing>
+      </w:r>
+    </w:p>
+    <w:p>
+      <w:pPr>
         <w:pStyle w:val="Ttulo2"/>
         <w:rPr>
           <w:rFonts w:ascii="Arial" w:hAnsi="Arial" w:cs="Arial"/>
@@ -1873,7 +2853,13 @@
         <w:t>Transposición</w:t>
       </w:r>
     </w:p>
-    <w:p/>
+    <w:p>
+      <w:pPr>
+        <w:rPr>
+          <w:rFonts w:ascii="Arial" w:hAnsi="Arial" w:cs="Arial"/>
+        </w:rPr>
+      </w:pPr>
+    </w:p>
     <w:p>
       <w:pPr>
         <w:jc w:val="both"/>
@@ -1927,6 +2913,7 @@
       </w:pPr>
       <w:r>
         <w:rPr>
+          <w:rFonts w:ascii="Arial" w:hAnsi="Arial" w:cs="Arial"/>
           <w:noProof/>
         </w:rPr>
         <w:lastRenderedPageBreak/>
@@ -1946,7 +2933,7 @@
                     <pic:cNvPicPr/>
                   </pic:nvPicPr>
                   <pic:blipFill rotWithShape="1">
-                    <a:blip r:embed="rId22"/>
+                    <a:blip r:embed="rId32"/>
                     <a:srcRect t="4893" r="25699" b="39781"/>
                     <a:stretch/>
                   </pic:blipFill>
@@ -2003,6 +2990,7 @@
       </w:pPr>
       <w:r>
         <w:rPr>
+          <w:rFonts w:ascii="Arial" w:hAnsi="Arial" w:cs="Arial"/>
           <w:noProof/>
         </w:rPr>
         <w:drawing>
@@ -2021,7 +3009,7 @@
                     <pic:cNvPicPr/>
                   </pic:nvPicPr>
                   <pic:blipFill rotWithShape="1">
-                    <a:blip r:embed="rId23"/>
+                    <a:blip r:embed="rId33"/>
                     <a:srcRect t="4894" r="29537" b="5149"/>
                     <a:stretch/>
                   </pic:blipFill>
@@ -2058,6 +3046,93 @@
           <w:szCs w:val="24"/>
         </w:rPr>
       </w:pPr>
+      <w:r>
+        <w:rPr>
+          <w:rFonts w:ascii="Arial" w:hAnsi="Arial" w:cs="Arial"/>
+          <w:sz w:val="24"/>
+          <w:szCs w:val="24"/>
+        </w:rPr>
+        <w:t>Si el usuario decide realizar la solicitud de transposición por mensaje inverso al sistema en un solo texto funciona de la siguiente manera:</w:t>
+      </w:r>
+    </w:p>
+    <w:p>
+      <w:pPr>
+        <w:jc w:val="center"/>
+        <w:rPr>
+          <w:rFonts w:ascii="Arial" w:hAnsi="Arial" w:cs="Arial"/>
+          <w:sz w:val="24"/>
+          <w:szCs w:val="24"/>
+        </w:rPr>
+      </w:pPr>
+      <w:r>
+        <w:rPr>
+          <w:rFonts w:ascii="Arial" w:hAnsi="Arial" w:cs="Arial"/>
+          <w:noProof/>
+        </w:rPr>
+        <w:lastRenderedPageBreak/>
+        <w:drawing>
+          <wp:inline distT="0" distB="0" distL="0" distR="0" wp14:anchorId="617C21E7" wp14:editId="59EA917C">
+            <wp:extent cx="3835273" cy="2838202"/>
+            <wp:effectExtent l="0" t="0" r="0" b="635"/>
+            <wp:docPr id="39" name="Imagen 39"/>
+            <wp:cNvGraphicFramePr>
+              <a:graphicFrameLocks xmlns:a="http://schemas.openxmlformats.org/drawingml/2006/main" noChangeAspect="1"/>
+            </wp:cNvGraphicFramePr>
+            <a:graphic xmlns:a="http://schemas.openxmlformats.org/drawingml/2006/main">
+              <a:graphicData uri="http://schemas.openxmlformats.org/drawingml/2006/picture">
+                <pic:pic xmlns:pic="http://schemas.openxmlformats.org/drawingml/2006/picture">
+                  <pic:nvPicPr>
+                    <pic:cNvPr id="1" name=""/>
+                    <pic:cNvPicPr/>
+                  </pic:nvPicPr>
+                  <pic:blipFill rotWithShape="1">
+                    <a:blip r:embed="rId34"/>
+                    <a:srcRect t="4516" r="31653" b="5522"/>
+                    <a:stretch/>
+                  </pic:blipFill>
+                  <pic:spPr bwMode="auto">
+                    <a:xfrm>
+                      <a:off x="0" y="0"/>
+                      <a:ext cx="3835729" cy="2838539"/>
+                    </a:xfrm>
+                    <a:prstGeom prst="rect">
+                      <a:avLst/>
+                    </a:prstGeom>
+                    <a:ln>
+                      <a:noFill/>
+                    </a:ln>
+                    <a:extLst>
+                      <a:ext uri="{53640926-AAD7-44D8-BBD7-CCE9431645EC}">
+                        <a14:shadowObscured xmlns:a14="http://schemas.microsoft.com/office/drawing/2010/main"/>
+                      </a:ext>
+                    </a:extLst>
+                  </pic:spPr>
+                </pic:pic>
+              </a:graphicData>
+            </a:graphic>
+          </wp:inline>
+        </w:drawing>
+      </w:r>
+    </w:p>
+    <w:p>
+      <w:pPr>
+        <w:jc w:val="both"/>
+        <w:rPr>
+          <w:rFonts w:ascii="Arial" w:hAnsi="Arial" w:cs="Arial"/>
+          <w:sz w:val="24"/>
+          <w:szCs w:val="24"/>
+        </w:rPr>
+      </w:pPr>
+    </w:p>
+    <w:p>
+      <w:pPr>
+        <w:jc w:val="both"/>
+        <w:rPr>
+          <w:rFonts w:ascii="Arial" w:hAnsi="Arial" w:cs="Arial"/>
+          <w:sz w:val="24"/>
+          <w:szCs w:val="24"/>
+        </w:rPr>
+      </w:pPr>
     </w:p>
     <w:p>
       <w:pPr>
@@ -2088,9 +3163,9 @@
       </w:pPr>
       <w:r>
         <w:rPr>
+          <w:rFonts w:ascii="Arial" w:hAnsi="Arial" w:cs="Arial"/>
           <w:noProof/>
         </w:rPr>
-        <w:lastRenderedPageBreak/>
         <w:drawing>
           <wp:inline distT="0" distB="0" distL="0" distR="0" wp14:anchorId="481371C3" wp14:editId="6763DD7D">
             <wp:extent cx="3918253" cy="2837741"/>
@@ -2107,7 +3182,7 @@
                     <pic:cNvPicPr/>
                   </pic:nvPicPr>
                   <pic:blipFill rotWithShape="1">
-                    <a:blip r:embed="rId24"/>
+                    <a:blip r:embed="rId35"/>
                     <a:srcRect t="4894" r="30172" b="5158"/>
                     <a:stretch/>
                   </pic:blipFill>
@@ -2137,6 +3212,125 @@
     </w:p>
     <w:p>
       <w:pPr>
+        <w:jc w:val="both"/>
+        <w:rPr>
+          <w:rFonts w:ascii="Arial" w:hAnsi="Arial" w:cs="Arial"/>
+          <w:sz w:val="24"/>
+          <w:szCs w:val="24"/>
+        </w:rPr>
+      </w:pPr>
+      <w:r>
+        <w:rPr>
+          <w:rFonts w:ascii="Arial" w:hAnsi="Arial" w:cs="Arial"/>
+          <w:sz w:val="24"/>
+          <w:szCs w:val="24"/>
+        </w:rPr>
+        <w:t xml:space="preserve">Si el usuario decide realizar la solicitud de transposición por </w:t>
+      </w:r>
+      <w:r>
+        <w:rPr>
+          <w:rFonts w:ascii="Arial" w:hAnsi="Arial" w:cs="Arial"/>
+          <w:sz w:val="24"/>
+          <w:szCs w:val="24"/>
+        </w:rPr>
+        <w:t>palabra</w:t>
+      </w:r>
+      <w:r>
+        <w:rPr>
+          <w:rFonts w:ascii="Arial" w:hAnsi="Arial" w:cs="Arial"/>
+          <w:sz w:val="24"/>
+          <w:szCs w:val="24"/>
+        </w:rPr>
+        <w:t xml:space="preserve"> invers</w:t>
+      </w:r>
+      <w:r>
+        <w:rPr>
+          <w:rFonts w:ascii="Arial" w:hAnsi="Arial" w:cs="Arial"/>
+          <w:sz w:val="24"/>
+          <w:szCs w:val="24"/>
+        </w:rPr>
+        <w:t>a</w:t>
+      </w:r>
+      <w:r>
+        <w:rPr>
+          <w:rFonts w:ascii="Arial" w:hAnsi="Arial" w:cs="Arial"/>
+          <w:sz w:val="24"/>
+          <w:szCs w:val="24"/>
+        </w:rPr>
+        <w:t xml:space="preserve"> al sistema en un solo texto funciona de la siguiente manera:</w:t>
+      </w:r>
+    </w:p>
+    <w:p>
+      <w:pPr>
+        <w:jc w:val="center"/>
+        <w:rPr>
+          <w:rFonts w:ascii="Arial" w:hAnsi="Arial" w:cs="Arial"/>
+          <w:sz w:val="24"/>
+          <w:szCs w:val="24"/>
+        </w:rPr>
+      </w:pPr>
+      <w:r>
+        <w:rPr>
+          <w:rFonts w:ascii="Arial" w:hAnsi="Arial" w:cs="Arial"/>
+          <w:noProof/>
+        </w:rPr>
+        <w:lastRenderedPageBreak/>
+        <w:drawing>
+          <wp:inline distT="0" distB="0" distL="0" distR="0" wp14:anchorId="7FC20A3D" wp14:editId="0D92C3CD">
+            <wp:extent cx="3763783" cy="2826327"/>
+            <wp:effectExtent l="0" t="0" r="8255" b="0"/>
+            <wp:docPr id="40" name="Imagen 40"/>
+            <wp:cNvGraphicFramePr>
+              <a:graphicFrameLocks xmlns:a="http://schemas.openxmlformats.org/drawingml/2006/main" noChangeAspect="1"/>
+            </wp:cNvGraphicFramePr>
+            <a:graphic xmlns:a="http://schemas.openxmlformats.org/drawingml/2006/main">
+              <a:graphicData uri="http://schemas.openxmlformats.org/drawingml/2006/picture">
+                <pic:pic xmlns:pic="http://schemas.openxmlformats.org/drawingml/2006/picture">
+                  <pic:nvPicPr>
+                    <pic:cNvPr id="1" name=""/>
+                    <pic:cNvPicPr/>
+                  </pic:nvPicPr>
+                  <pic:blipFill rotWithShape="1">
+                    <a:blip r:embed="rId36"/>
+                    <a:srcRect t="4892" r="32923" b="5518"/>
+                    <a:stretch/>
+                  </pic:blipFill>
+                  <pic:spPr bwMode="auto">
+                    <a:xfrm>
+                      <a:off x="0" y="0"/>
+                      <a:ext cx="3764477" cy="2826848"/>
+                    </a:xfrm>
+                    <a:prstGeom prst="rect">
+                      <a:avLst/>
+                    </a:prstGeom>
+                    <a:ln>
+                      <a:noFill/>
+                    </a:ln>
+                    <a:extLst>
+                      <a:ext uri="{53640926-AAD7-44D8-BBD7-CCE9431645EC}">
+                        <a14:shadowObscured xmlns:a14="http://schemas.microsoft.com/office/drawing/2010/main"/>
+                      </a:ext>
+                    </a:extLst>
+                  </pic:spPr>
+                </pic:pic>
+              </a:graphicData>
+            </a:graphic>
+          </wp:inline>
+        </w:drawing>
+      </w:r>
+    </w:p>
+    <w:p>
+      <w:pPr>
+        <w:jc w:val="center"/>
+        <w:rPr>
+          <w:rFonts w:ascii="Arial" w:hAnsi="Arial" w:cs="Arial"/>
+          <w:sz w:val="24"/>
+          <w:szCs w:val="24"/>
+        </w:rPr>
+      </w:pPr>
+    </w:p>
+    <w:p>
+      <w:pPr>
         <w:pStyle w:val="Ttulo2"/>
         <w:rPr>
           <w:rFonts w:ascii="Arial" w:hAnsi="Arial" w:cs="Arial"/>
@@ -2193,6 +3387,7 @@
       </w:pPr>
       <w:r>
         <w:rPr>
+          <w:rFonts w:ascii="Arial" w:hAnsi="Arial" w:cs="Arial"/>
           <w:noProof/>
         </w:rPr>
         <w:drawing>
@@ -2211,7 +3406,7 @@
                     <pic:cNvPicPr/>
                   </pic:nvPicPr>
                   <pic:blipFill rotWithShape="1">
-                    <a:blip r:embed="rId25"/>
+                    <a:blip r:embed="rId37"/>
                     <a:srcRect t="4894" r="30163" b="6286"/>
                     <a:stretch/>
                   </pic:blipFill>
@@ -2241,6 +3436,83 @@
     </w:p>
     <w:p>
       <w:pPr>
+        <w:jc w:val="both"/>
+        <w:rPr>
+          <w:rFonts w:ascii="Arial" w:hAnsi="Arial" w:cs="Arial"/>
+          <w:sz w:val="24"/>
+          <w:szCs w:val="24"/>
+        </w:rPr>
+      </w:pPr>
+      <w:r>
+        <w:rPr>
+          <w:rFonts w:ascii="Arial" w:hAnsi="Arial" w:cs="Arial"/>
+          <w:sz w:val="24"/>
+          <w:szCs w:val="24"/>
+        </w:rPr>
+        <w:t>Si el usuario decide realizar la solicitud de código telefónico al sistema en un solo texto funciona de la siguiente manera:</w:t>
+      </w:r>
+    </w:p>
+    <w:p>
+      <w:pPr>
+        <w:jc w:val="center"/>
+        <w:rPr>
+          <w:rFonts w:ascii="Arial" w:hAnsi="Arial" w:cs="Arial"/>
+          <w:sz w:val="24"/>
+          <w:szCs w:val="24"/>
+        </w:rPr>
+      </w:pPr>
+      <w:r>
+        <w:rPr>
+          <w:rFonts w:ascii="Arial" w:hAnsi="Arial" w:cs="Arial"/>
+          <w:noProof/>
+        </w:rPr>
+        <w:lastRenderedPageBreak/>
+        <w:drawing>
+          <wp:inline distT="0" distB="0" distL="0" distR="0" wp14:anchorId="0D9466E3" wp14:editId="3EDBA780">
+            <wp:extent cx="4144489" cy="3085756"/>
+            <wp:effectExtent l="0" t="0" r="8890" b="635"/>
+            <wp:docPr id="41" name="Imagen 41"/>
+            <wp:cNvGraphicFramePr>
+              <a:graphicFrameLocks xmlns:a="http://schemas.openxmlformats.org/drawingml/2006/main" noChangeAspect="1"/>
+            </wp:cNvGraphicFramePr>
+            <a:graphic xmlns:a="http://schemas.openxmlformats.org/drawingml/2006/main">
+              <a:graphicData uri="http://schemas.openxmlformats.org/drawingml/2006/picture">
+                <pic:pic xmlns:pic="http://schemas.openxmlformats.org/drawingml/2006/picture">
+                  <pic:nvPicPr>
+                    <pic:cNvPr id="1" name=""/>
+                    <pic:cNvPicPr/>
+                  </pic:nvPicPr>
+                  <pic:blipFill rotWithShape="1">
+                    <a:blip r:embed="rId38"/>
+                    <a:srcRect t="5269" r="32076" b="4781"/>
+                    <a:stretch/>
+                  </pic:blipFill>
+                  <pic:spPr bwMode="auto">
+                    <a:xfrm>
+                      <a:off x="0" y="0"/>
+                      <a:ext cx="4156498" cy="3094698"/>
+                    </a:xfrm>
+                    <a:prstGeom prst="rect">
+                      <a:avLst/>
+                    </a:prstGeom>
+                    <a:ln>
+                      <a:noFill/>
+                    </a:ln>
+                    <a:extLst>
+                      <a:ext uri="{53640926-AAD7-44D8-BBD7-CCE9431645EC}">
+                        <a14:shadowObscured xmlns:a14="http://schemas.microsoft.com/office/drawing/2010/main"/>
+                      </a:ext>
+                    </a:extLst>
+                  </pic:spPr>
+                </pic:pic>
+              </a:graphicData>
+            </a:graphic>
+          </wp:inline>
+        </w:drawing>
+      </w:r>
+    </w:p>
+    <w:p>
+      <w:pPr>
         <w:rPr>
           <w:rFonts w:ascii="Arial" w:hAnsi="Arial" w:cs="Arial"/>
           <w:sz w:val="24"/>
@@ -2292,15 +3564,7 @@
           <w:sz w:val="24"/>
           <w:szCs w:val="24"/>
         </w:rPr>
-        <w:t>cifrado por medio de codificación telefónica funciona de la siguiente manera</w:t>
-      </w:r>
-      <w:r>
-        <w:rPr>
-          <w:rFonts w:ascii="Arial" w:hAnsi="Arial" w:cs="Arial"/>
-          <w:sz w:val="24"/>
-          <w:szCs w:val="24"/>
-        </w:rPr>
-        <w:t>:</w:t>
+        <w:t>cifrado por medio de codificación telefónica funciona de la siguiente manera:</w:t>
       </w:r>
     </w:p>
     <w:p>
@@ -2315,9 +3579,9 @@
       </w:pPr>
       <w:r>
         <w:rPr>
+          <w:rFonts w:ascii="Arial" w:hAnsi="Arial" w:cs="Arial"/>
           <w:noProof/>
         </w:rPr>
-        <w:lastRenderedPageBreak/>
         <w:drawing>
           <wp:inline distT="0" distB="0" distL="0" distR="0" wp14:anchorId="65E5A366" wp14:editId="5DE6A85B">
             <wp:extent cx="4595750" cy="3129634"/>
@@ -2334,7 +3598,7 @@
                     <pic:cNvPicPr/>
                   </pic:nvPicPr>
                   <pic:blipFill rotWithShape="1">
-                    <a:blip r:embed="rId26"/>
+                    <a:blip r:embed="rId39"/>
                     <a:srcRect t="4893" r="26358" b="5910"/>
                     <a:stretch/>
                   </pic:blipFill>
@@ -2361,6 +3625,104 @@
           </wp:inline>
         </w:drawing>
       </w:r>
+    </w:p>
+    <w:p>
+      <w:pPr>
+        <w:jc w:val="both"/>
+        <w:rPr>
+          <w:rFonts w:ascii="Arial" w:hAnsi="Arial" w:cs="Arial"/>
+          <w:sz w:val="24"/>
+          <w:szCs w:val="24"/>
+        </w:rPr>
+      </w:pPr>
+      <w:r>
+        <w:rPr>
+          <w:rFonts w:ascii="Arial" w:hAnsi="Arial" w:cs="Arial"/>
+          <w:sz w:val="24"/>
+          <w:szCs w:val="24"/>
+        </w:rPr>
+        <w:t>Si el usuario decide realizar la solicitud de codificación binaria al sistema en un solo texto funciona de la siguiente manera:</w:t>
+      </w:r>
+    </w:p>
+    <w:p>
+      <w:pPr>
+        <w:jc w:val="both"/>
+        <w:rPr>
+          <w:rFonts w:ascii="Arial" w:hAnsi="Arial" w:cs="Arial"/>
+          <w:sz w:val="24"/>
+          <w:szCs w:val="24"/>
+        </w:rPr>
+      </w:pPr>
+    </w:p>
+    <w:p>
+      <w:pPr>
+        <w:jc w:val="center"/>
+        <w:rPr>
+          <w:rFonts w:ascii="Arial" w:hAnsi="Arial" w:cs="Arial"/>
+          <w:sz w:val="24"/>
+          <w:szCs w:val="24"/>
+        </w:rPr>
+      </w:pPr>
+      <w:r>
+        <w:rPr>
+          <w:rFonts w:ascii="Arial" w:hAnsi="Arial" w:cs="Arial"/>
+          <w:noProof/>
+        </w:rPr>
+        <w:lastRenderedPageBreak/>
+        <w:drawing>
+          <wp:inline distT="0" distB="0" distL="0" distR="0" wp14:anchorId="727C1B65" wp14:editId="5F043911">
+            <wp:extent cx="4770765" cy="2909454"/>
+            <wp:effectExtent l="0" t="0" r="0" b="5715"/>
+            <wp:docPr id="42" name="Imagen 42"/>
+            <wp:cNvGraphicFramePr>
+              <a:graphicFrameLocks xmlns:a="http://schemas.openxmlformats.org/drawingml/2006/main" noChangeAspect="1"/>
+            </wp:cNvGraphicFramePr>
+            <a:graphic xmlns:a="http://schemas.openxmlformats.org/drawingml/2006/main">
+              <a:graphicData uri="http://schemas.openxmlformats.org/drawingml/2006/picture">
+                <pic:pic xmlns:pic="http://schemas.openxmlformats.org/drawingml/2006/picture">
+                  <pic:nvPicPr>
+                    <pic:cNvPr id="1" name=""/>
+                    <pic:cNvPicPr/>
+                  </pic:nvPicPr>
+                  <pic:blipFill rotWithShape="1">
+                    <a:blip r:embed="rId40"/>
+                    <a:srcRect t="5270" r="18111" b="5906"/>
+                    <a:stretch/>
+                  </pic:blipFill>
+                  <pic:spPr bwMode="auto">
+                    <a:xfrm>
+                      <a:off x="0" y="0"/>
+                      <a:ext cx="4780177" cy="2915194"/>
+                    </a:xfrm>
+                    <a:prstGeom prst="rect">
+                      <a:avLst/>
+                    </a:prstGeom>
+                    <a:ln>
+                      <a:noFill/>
+                    </a:ln>
+                    <a:extLst>
+                      <a:ext uri="{53640926-AAD7-44D8-BBD7-CCE9431645EC}">
+                        <a14:shadowObscured xmlns:a14="http://schemas.microsoft.com/office/drawing/2010/main"/>
+                      </a:ext>
+                    </a:extLst>
+                  </pic:spPr>
+                </pic:pic>
+              </a:graphicData>
+            </a:graphic>
+          </wp:inline>
+        </w:drawing>
+      </w:r>
+    </w:p>
+    <w:p>
+      <w:pPr>
+        <w:jc w:val="center"/>
+        <w:rPr>
+          <w:rFonts w:ascii="Arial" w:hAnsi="Arial" w:cs="Arial"/>
+          <w:sz w:val="24"/>
+          <w:szCs w:val="24"/>
+          <w:u w:val="single"/>
+        </w:rPr>
+      </w:pPr>
     </w:p>
     <w:p>
       <w:pPr>

</xml_diff>